<commit_message>
Just kidding. Added sources to deployment. Now it's done
</commit_message>
<xml_diff>
--- a/Deployment Plan.docx
+++ b/Deployment Plan.docx
@@ -58,15 +58,6 @@
       <w:pPr>
         <w:rPr>
           <w:rFonts w:ascii="Helvetica" w:hAnsi="Helvetica"/>
-          <w:sz w:val="40"/>
-          <w:szCs w:val="40"/>
-        </w:rPr>
-      </w:pPr>
-    </w:p>
-    <w:p>
-      <w:pPr>
-        <w:rPr>
-          <w:rFonts w:ascii="Helvetica" w:hAnsi="Helvetica"/>
         </w:rPr>
       </w:pPr>
     </w:p>
@@ -281,32 +272,56 @@
         <w:rPr>
           <w:rFonts w:ascii="Helvetica" w:hAnsi="Helvetica"/>
         </w:rPr>
-        <w:t xml:space="preserve">monetary </w:t>
+        <w:t>monetary costs</w:t>
+      </w:r>
+      <w:r>
+        <w:rPr>
+          <w:rFonts w:ascii="Helvetica" w:hAnsi="Helvetica"/>
+        </w:rPr>
+        <w:t xml:space="preserve"> in regards to hiring a web developer</w:t>
+      </w:r>
+      <w:r>
+        <w:rPr>
+          <w:rFonts w:ascii="Helvetica" w:hAnsi="Helvetica"/>
+        </w:rPr>
+        <w:t xml:space="preserve">, </w:t>
+      </w:r>
+      <w:r>
+        <w:rPr>
+          <w:rFonts w:ascii="Helvetica" w:hAnsi="Helvetica"/>
+        </w:rPr>
+        <w:t xml:space="preserve">leaving only fees for having the </w:t>
       </w:r>
       <w:r>
         <w:rPr>
           <w:rFonts w:ascii="Helvetica" w:hAnsi="Helvetica"/>
         </w:rPr>
         <w:lastRenderedPageBreak/>
-        <w:t>costs</w:t>
-      </w:r>
-      <w:r>
-        <w:rPr>
-          <w:rFonts w:ascii="Helvetica" w:hAnsi="Helvetica"/>
-        </w:rPr>
-        <w:t xml:space="preserve"> in regards to hiring a web developer</w:t>
-      </w:r>
-      <w:r>
-        <w:rPr>
-          <w:rFonts w:ascii="Helvetica" w:hAnsi="Helvetica"/>
-        </w:rPr>
-        <w:t xml:space="preserve">, </w:t>
-      </w:r>
-      <w:r>
-        <w:rPr>
-          <w:rFonts w:ascii="Helvetica" w:hAnsi="Helvetica"/>
-        </w:rPr>
-        <w:t xml:space="preserve">leaving only fees for having the site hosted. We have approximated this to cost around $15 per year. The approximate time cost for this would be around 12 hours of development time from each team member, spread out over the course of two to three weeks. Website functionality would include screenshots and brief videos of the game, informational material, and means to contact the development team. </w:t>
+        <w:t>site hosted</w:t>
+      </w:r>
+      <w:r>
+        <w:rPr>
+          <w:rFonts w:ascii="Helvetica" w:hAnsi="Helvetica"/>
+        </w:rPr>
+        <w:t xml:space="preserve"> and a domain secured. We have approximated the domain to cost around $15 per year, and to have the site hosted, approximately $100 per year.</w:t>
+      </w:r>
+      <w:r>
+        <w:rPr>
+          <w:rFonts w:ascii="Helvetica" w:hAnsi="Helvetica"/>
+        </w:rPr>
+        <w:t xml:space="preserve"> The approximate time cost </w:t>
+      </w:r>
+      <w:r>
+        <w:rPr>
+          <w:rFonts w:ascii="Helvetica" w:hAnsi="Helvetica"/>
+        </w:rPr>
+        <w:t xml:space="preserve">for development </w:t>
+      </w:r>
+      <w:r>
+        <w:rPr>
+          <w:rFonts w:ascii="Helvetica" w:hAnsi="Helvetica"/>
+        </w:rPr>
+        <w:t xml:space="preserve">would be around 12 hours of development time from each team member, spread out over the course of two to three weeks. Website functionality would include screenshots and brief videos of the game, informational material, and means to contact the development team. </w:t>
       </w:r>
     </w:p>
     <w:p>
@@ -884,27 +899,34 @@
           <w:rFonts w:ascii="Helvetica" w:hAnsi="Helvetica"/>
           <w:b/>
         </w:rPr>
-        <w:t>Website Hosting:</w:t>
-      </w:r>
-      <w:r>
-        <w:rPr>
-          <w:rFonts w:ascii="Helvetica" w:hAnsi="Helvetica"/>
-          <w:b/>
-        </w:rPr>
-        <w:tab/>
-      </w:r>
-      <w:r>
-        <w:rPr>
-          <w:rFonts w:ascii="Helvetica" w:hAnsi="Helvetica"/>
-          <w:b/>
-        </w:rPr>
-        <w:tab/>
-      </w:r>
-      <w:r>
-        <w:rPr>
-          <w:rFonts w:ascii="Helvetica" w:hAnsi="Helvetica"/>
-        </w:rPr>
-        <w:t>$15</w:t>
+        <w:t>Website:</w:t>
+      </w:r>
+      <w:r>
+        <w:rPr>
+          <w:rFonts w:ascii="Helvetica" w:hAnsi="Helvetica"/>
+          <w:b/>
+        </w:rPr>
+        <w:tab/>
+      </w:r>
+      <w:r>
+        <w:rPr>
+          <w:rFonts w:ascii="Helvetica" w:hAnsi="Helvetica"/>
+          <w:b/>
+        </w:rPr>
+        <w:tab/>
+      </w:r>
+      <w:r>
+        <w:rPr>
+          <w:rFonts w:ascii="Helvetica" w:hAnsi="Helvetica"/>
+          <w:b/>
+        </w:rPr>
+        <w:tab/>
+      </w:r>
+      <w:r>
+        <w:rPr>
+          <w:rFonts w:ascii="Helvetica" w:hAnsi="Helvetica"/>
+        </w:rPr>
+        <w:t>$115 / year</w:t>
       </w:r>
     </w:p>
     <w:p>
@@ -956,6 +978,12 @@
         </w:rPr>
         <w:t>$100</w:t>
       </w:r>
+      <w:r>
+        <w:rPr>
+          <w:rFonts w:ascii="Helvetica" w:hAnsi="Helvetica"/>
+        </w:rPr>
+        <w:t xml:space="preserve"> / game</w:t>
+      </w:r>
     </w:p>
     <w:p>
       <w:pPr>
@@ -990,6 +1018,12 @@
         <w:tab/>
         <w:t>$100</w:t>
       </w:r>
+      <w:r>
+        <w:rPr>
+          <w:rFonts w:ascii="Helvetica" w:hAnsi="Helvetica"/>
+        </w:rPr>
+        <w:t xml:space="preserve"> / year</w:t>
+      </w:r>
     </w:p>
     <w:p>
       <w:pPr>
@@ -1033,6 +1067,12 @@
         </w:rPr>
         <w:t>$110</w:t>
       </w:r>
+      <w:r>
+        <w:rPr>
+          <w:rFonts w:ascii="Helvetica" w:hAnsi="Helvetica"/>
+        </w:rPr>
+        <w:t xml:space="preserve"> / year</w:t>
+      </w:r>
     </w:p>
     <w:p>
       <w:pPr>
@@ -1073,6 +1113,12 @@
         <w:tab/>
         <w:t>$75</w:t>
       </w:r>
+      <w:r>
+        <w:rPr>
+          <w:rFonts w:ascii="Helvetica" w:hAnsi="Helvetica"/>
+        </w:rPr>
+        <w:t xml:space="preserve"> / year</w:t>
+      </w:r>
     </w:p>
     <w:p>
       <w:pPr>
@@ -1114,6 +1160,12 @@
         </w:rPr>
         <w:t>$2500</w:t>
       </w:r>
+      <w:r>
+        <w:rPr>
+          <w:rFonts w:ascii="Helvetica" w:hAnsi="Helvetica"/>
+        </w:rPr>
+        <w:t xml:space="preserve"> / year</w:t>
+      </w:r>
     </w:p>
     <w:p>
       <w:pPr>
@@ -1166,62 +1218,429 @@
           <w:rFonts w:ascii="Helvetica" w:hAnsi="Helvetica"/>
         </w:rPr>
         <w:tab/>
-        <w:t>$2900</w:t>
-      </w:r>
-    </w:p>
-    <w:p>
-      <w:pPr>
-        <w:spacing w:line="360" w:lineRule="auto"/>
-        <w:rPr>
-          <w:rFonts w:ascii="Helvetica" w:hAnsi="Helvetica"/>
+        <w:t>$30</w:t>
+      </w:r>
+      <w:r>
+        <w:rPr>
+          <w:rFonts w:ascii="Helvetica" w:hAnsi="Helvetica"/>
+        </w:rPr>
+        <w:t>00</w:t>
+      </w:r>
+      <w:r>
+        <w:rPr>
+          <w:rFonts w:ascii="Helvetica" w:hAnsi="Helvetica"/>
+        </w:rPr>
+        <w:t xml:space="preserve"> / year</w:t>
+      </w:r>
+      <w:r>
+        <w:rPr>
+          <w:rFonts w:ascii="Helvetica" w:hAnsi="Helvetica"/>
+        </w:rPr>
+        <w:t xml:space="preserve"> </w:t>
+      </w:r>
+    </w:p>
+    <w:p>
+      <w:pPr>
+        <w:spacing w:line="360" w:lineRule="auto"/>
+        <w:rPr>
+          <w:rFonts w:ascii="Helvetica" w:hAnsi="Helvetica"/>
+        </w:rPr>
+      </w:pPr>
+    </w:p>
+    <w:p>
+      <w:pPr>
+        <w:spacing w:line="360" w:lineRule="auto"/>
+        <w:rPr>
+          <w:rFonts w:ascii="Helvetica" w:hAnsi="Helvetica"/>
+          <w:b/>
+        </w:rPr>
+      </w:pPr>
+      <w:r>
+        <w:rPr>
+          <w:rFonts w:ascii="Helvetica" w:hAnsi="Helvetica"/>
+          <w:b/>
+        </w:rPr>
+        <w:t>Conclusion</w:t>
+      </w:r>
+    </w:p>
+    <w:p>
+      <w:pPr>
+        <w:spacing w:line="360" w:lineRule="auto"/>
+        <w:rPr>
+          <w:rFonts w:ascii="Helvetica" w:hAnsi="Helvetica"/>
+          <w:b/>
+        </w:rPr>
+      </w:pPr>
+    </w:p>
+    <w:p>
+      <w:pPr>
+        <w:spacing w:line="360" w:lineRule="auto"/>
+        <w:rPr>
+          <w:rFonts w:ascii="Helvetica" w:hAnsi="Helvetica"/>
+        </w:rPr>
+      </w:pPr>
+      <w:r>
+        <w:rPr>
+          <w:rFonts w:ascii="Helvetica" w:hAnsi="Helvetica"/>
+        </w:rPr>
+        <w:t xml:space="preserve">By following this deployment document, our development team sincerely believes that Pinkerton will be a success. While targeting experienced gamers, it is truly an experience for individuals of all backgrounds. A foundation in basic promotional material allows us to inform the public of our product for minimal cost. By deploying on platforms friendly and fruitful to independent development teams, the game will hopefully gain enough traction and reach a considerable popularity. Finally, by maintaining our marketing efforts and making continued efforts to network and promote Pinkerton, we hope to achieve a long-term and lasting success that keeps out product profitable for an extended period. </w:t>
+      </w:r>
+      <w:r>
+        <w:rPr>
+          <w:rFonts w:ascii="Helvetica" w:hAnsi="Helvetica"/>
+        </w:rPr>
+        <w:t>In summary, it is our centrally held belief that by adhering to this plan, we will be able to deploy our game and have it be regarded with distinction in the gaming market.</w:t>
+      </w:r>
+    </w:p>
+    <w:p>
+      <w:pPr>
+        <w:rPr>
+          <w:rFonts w:ascii="Helvetica" w:hAnsi="Helvetica"/>
+        </w:rPr>
+      </w:pPr>
+      <w:r>
+        <w:rPr>
+          <w:rFonts w:ascii="Helvetica" w:hAnsi="Helvetica"/>
+        </w:rPr>
+        <w:t>Sources</w:t>
+      </w:r>
+    </w:p>
+    <w:p>
+      <w:pPr>
+        <w:rPr>
+          <w:rFonts w:ascii="Helvetica" w:hAnsi="Helvetica"/>
+        </w:rPr>
+      </w:pPr>
+    </w:p>
+    <w:p>
+      <w:pPr>
+        <w:rPr>
+          <w:rFonts w:ascii="Helvetica" w:eastAsia="Times New Roman" w:hAnsi="Helvetica" w:cs="Times New Roman"/>
+          <w:sz w:val="20"/>
+          <w:szCs w:val="20"/>
         </w:rPr>
       </w:pPr>
       <w:bookmarkStart w:id="0" w:name="_GoBack"/>
       <w:bookmarkEnd w:id="0"/>
-    </w:p>
-    <w:p>
-      <w:pPr>
-        <w:spacing w:line="360" w:lineRule="auto"/>
-        <w:rPr>
-          <w:rFonts w:ascii="Helvetica" w:hAnsi="Helvetica"/>
-          <w:b/>
-        </w:rPr>
-      </w:pPr>
-      <w:r>
-        <w:rPr>
-          <w:rFonts w:ascii="Helvetica" w:hAnsi="Helvetica"/>
-          <w:b/>
-        </w:rPr>
-        <w:t>Conclusion</w:t>
-      </w:r>
-    </w:p>
-    <w:p>
-      <w:pPr>
-        <w:spacing w:line="360" w:lineRule="auto"/>
-        <w:rPr>
-          <w:rFonts w:ascii="Helvetica" w:hAnsi="Helvetica"/>
-          <w:b/>
-        </w:rPr>
-      </w:pPr>
-    </w:p>
-    <w:p>
-      <w:pPr>
-        <w:spacing w:line="360" w:lineRule="auto"/>
-        <w:rPr>
-          <w:rFonts w:ascii="Helvetica" w:hAnsi="Helvetica"/>
-        </w:rPr>
-      </w:pPr>
-      <w:r>
-        <w:rPr>
-          <w:rFonts w:ascii="Helvetica" w:hAnsi="Helvetica"/>
-        </w:rPr>
-        <w:t xml:space="preserve">By following this deployment document, our development team sincerely believes that Pinkerton will be a success. While targeting experienced gamers, it is truly an experience for individuals of all backgrounds. A foundation in basic promotional material allows us to inform the public of our product for minimal cost. By deploying on platforms friendly and fruitful to independent development teams, the game will hopefully gain enough traction and reach a considerable popularity. Finally, by maintaining our marketing efforts and making continued efforts to network and promote Pinkerton, we hope to achieve a long-term and lasting success that keeps out product profitable for an extended period. </w:t>
-      </w:r>
-      <w:r>
-        <w:rPr>
-          <w:rFonts w:ascii="Helvetica" w:hAnsi="Helvetica"/>
-        </w:rPr>
-        <w:t>In summary, it is our centrally held belief that by adhering to this plan, we will be able to deploy our game and have it be regarded with distinction in the gaming market.</w:t>
+      <w:proofErr w:type="spellStart"/>
+      <w:r>
+        <w:rPr>
+          <w:rFonts w:ascii="Helvetica" w:eastAsia="Times New Roman" w:hAnsi="Helvetica" w:cs="Times New Roman"/>
+          <w:bCs/>
+          <w:color w:val="333333"/>
+          <w:shd w:val="clear" w:color="auto" w:fill="FFE7AF"/>
+        </w:rPr>
+        <w:t>Sulivan</w:t>
+      </w:r>
+      <w:proofErr w:type="spellEnd"/>
+      <w:r>
+        <w:rPr>
+          <w:rFonts w:ascii="Helvetica" w:eastAsia="Times New Roman" w:hAnsi="Helvetica" w:cs="Times New Roman"/>
+          <w:bCs/>
+          <w:color w:val="333333"/>
+          <w:shd w:val="clear" w:color="auto" w:fill="FFE7AF"/>
+        </w:rPr>
+        <w:t>, R. (2016, November 23). How Much Does a Website REALLY Cost in 2016? Retrieved December 5, 2016, from https://www.wpsitecare.com/how-much-does-a-website-cost/</w:t>
+      </w:r>
+    </w:p>
+    <w:p>
+      <w:pPr>
+        <w:rPr>
+          <w:rFonts w:ascii="Helvetica" w:hAnsi="Helvetica"/>
+        </w:rPr>
+      </w:pPr>
+    </w:p>
+    <w:p>
+      <w:pPr>
+        <w:rPr>
+          <w:rFonts w:ascii="Helvetica" w:eastAsia="Times New Roman" w:hAnsi="Helvetica" w:cs="Times New Roman"/>
+          <w:sz w:val="20"/>
+          <w:szCs w:val="20"/>
+        </w:rPr>
+      </w:pPr>
+      <w:r>
+        <w:rPr>
+          <w:rFonts w:ascii="Helvetica" w:eastAsia="Times New Roman" w:hAnsi="Helvetica" w:cs="Times New Roman"/>
+          <w:bCs/>
+          <w:color w:val="333333"/>
+          <w:shd w:val="clear" w:color="auto" w:fill="FFE7AF"/>
+        </w:rPr>
+        <w:t xml:space="preserve">What is Steam </w:t>
+      </w:r>
+      <w:proofErr w:type="spellStart"/>
+      <w:r>
+        <w:rPr>
+          <w:rFonts w:ascii="Helvetica" w:eastAsia="Times New Roman" w:hAnsi="Helvetica" w:cs="Times New Roman"/>
+          <w:bCs/>
+          <w:color w:val="333333"/>
+          <w:shd w:val="clear" w:color="auto" w:fill="FFE7AF"/>
+        </w:rPr>
+        <w:t>Greenlight</w:t>
+      </w:r>
+      <w:proofErr w:type="spellEnd"/>
+      <w:r>
+        <w:rPr>
+          <w:rFonts w:ascii="Helvetica" w:eastAsia="Times New Roman" w:hAnsi="Helvetica" w:cs="Times New Roman"/>
+          <w:bCs/>
+          <w:color w:val="333333"/>
+          <w:shd w:val="clear" w:color="auto" w:fill="FFE7AF"/>
+        </w:rPr>
+        <w:t>? (</w:t>
+      </w:r>
+      <w:proofErr w:type="spellStart"/>
+      <w:proofErr w:type="gramStart"/>
+      <w:r>
+        <w:rPr>
+          <w:rFonts w:ascii="Helvetica" w:eastAsia="Times New Roman" w:hAnsi="Helvetica" w:cs="Times New Roman"/>
+          <w:bCs/>
+          <w:color w:val="333333"/>
+          <w:shd w:val="clear" w:color="auto" w:fill="FFE7AF"/>
+        </w:rPr>
+        <w:t>n</w:t>
+      </w:r>
+      <w:proofErr w:type="gramEnd"/>
+      <w:r>
+        <w:rPr>
+          <w:rFonts w:ascii="Helvetica" w:eastAsia="Times New Roman" w:hAnsi="Helvetica" w:cs="Times New Roman"/>
+          <w:bCs/>
+          <w:color w:val="333333"/>
+          <w:shd w:val="clear" w:color="auto" w:fill="FFE7AF"/>
+        </w:rPr>
+        <w:t>.d.</w:t>
+      </w:r>
+      <w:proofErr w:type="spellEnd"/>
+      <w:r>
+        <w:rPr>
+          <w:rFonts w:ascii="Helvetica" w:eastAsia="Times New Roman" w:hAnsi="Helvetica" w:cs="Times New Roman"/>
+          <w:bCs/>
+          <w:color w:val="333333"/>
+          <w:shd w:val="clear" w:color="auto" w:fill="FFE7AF"/>
+        </w:rPr>
+        <w:t>). Retrieved December 06, 2016, from https://steamcommunity.com/greenlight/faq/</w:t>
+      </w:r>
+    </w:p>
+    <w:p>
+      <w:pPr>
+        <w:rPr>
+          <w:rFonts w:ascii="Helvetica" w:hAnsi="Helvetica"/>
+        </w:rPr>
+      </w:pPr>
+    </w:p>
+    <w:p>
+      <w:pPr>
+        <w:rPr>
+          <w:rFonts w:ascii="Helvetica" w:eastAsia="Times New Roman" w:hAnsi="Helvetica" w:cs="Times New Roman"/>
+          <w:sz w:val="20"/>
+          <w:szCs w:val="20"/>
+        </w:rPr>
+      </w:pPr>
+      <w:r>
+        <w:rPr>
+          <w:rFonts w:ascii="Helvetica" w:eastAsia="Times New Roman" w:hAnsi="Helvetica" w:cs="Times New Roman"/>
+          <w:bCs/>
+          <w:color w:val="333333"/>
+          <w:shd w:val="clear" w:color="auto" w:fill="FFE7AF"/>
+        </w:rPr>
+        <w:t>(</w:t>
+      </w:r>
+      <w:proofErr w:type="spellStart"/>
+      <w:proofErr w:type="gramStart"/>
+      <w:r>
+        <w:rPr>
+          <w:rFonts w:ascii="Helvetica" w:eastAsia="Times New Roman" w:hAnsi="Helvetica" w:cs="Times New Roman"/>
+          <w:bCs/>
+          <w:color w:val="333333"/>
+          <w:shd w:val="clear" w:color="auto" w:fill="FFE7AF"/>
+        </w:rPr>
+        <w:t>n</w:t>
+      </w:r>
+      <w:proofErr w:type="gramEnd"/>
+      <w:r>
+        <w:rPr>
+          <w:rFonts w:ascii="Helvetica" w:eastAsia="Times New Roman" w:hAnsi="Helvetica" w:cs="Times New Roman"/>
+          <w:bCs/>
+          <w:color w:val="333333"/>
+          <w:shd w:val="clear" w:color="auto" w:fill="FFE7AF"/>
+        </w:rPr>
+        <w:t>.d.</w:t>
+      </w:r>
+      <w:proofErr w:type="spellEnd"/>
+      <w:r>
+        <w:rPr>
+          <w:rFonts w:ascii="Helvetica" w:eastAsia="Times New Roman" w:hAnsi="Helvetica" w:cs="Times New Roman"/>
+          <w:bCs/>
+          <w:color w:val="333333"/>
+          <w:shd w:val="clear" w:color="auto" w:fill="FFE7AF"/>
+        </w:rPr>
+        <w:t>). Retrieved December 05, 2016, from http://xbox.create.msdn.com/en-US/home/faq</w:t>
+      </w:r>
+    </w:p>
+    <w:p>
+      <w:pPr>
+        <w:rPr>
+          <w:rFonts w:ascii="Helvetica" w:hAnsi="Helvetica"/>
+        </w:rPr>
+      </w:pPr>
+    </w:p>
+    <w:p>
+      <w:pPr>
+        <w:rPr>
+          <w:rFonts w:ascii="Helvetica" w:eastAsia="Times New Roman" w:hAnsi="Helvetica" w:cs="Times New Roman"/>
+          <w:sz w:val="20"/>
+          <w:szCs w:val="20"/>
+        </w:rPr>
+      </w:pPr>
+      <w:r>
+        <w:rPr>
+          <w:rFonts w:ascii="Helvetica" w:eastAsia="Times New Roman" w:hAnsi="Helvetica" w:cs="Times New Roman"/>
+          <w:bCs/>
+          <w:color w:val="333333"/>
+          <w:shd w:val="clear" w:color="auto" w:fill="FFE7AF"/>
+        </w:rPr>
+        <w:t>Become a Registered Developer. (</w:t>
+      </w:r>
+      <w:proofErr w:type="spellStart"/>
+      <w:proofErr w:type="gramStart"/>
+      <w:r>
+        <w:rPr>
+          <w:rFonts w:ascii="Helvetica" w:eastAsia="Times New Roman" w:hAnsi="Helvetica" w:cs="Times New Roman"/>
+          <w:bCs/>
+          <w:color w:val="333333"/>
+          <w:shd w:val="clear" w:color="auto" w:fill="FFE7AF"/>
+        </w:rPr>
+        <w:t>n</w:t>
+      </w:r>
+      <w:proofErr w:type="gramEnd"/>
+      <w:r>
+        <w:rPr>
+          <w:rFonts w:ascii="Helvetica" w:eastAsia="Times New Roman" w:hAnsi="Helvetica" w:cs="Times New Roman"/>
+          <w:bCs/>
+          <w:color w:val="333333"/>
+          <w:shd w:val="clear" w:color="auto" w:fill="FFE7AF"/>
+        </w:rPr>
+        <w:t>.d.</w:t>
+      </w:r>
+      <w:proofErr w:type="spellEnd"/>
+      <w:r>
+        <w:rPr>
+          <w:rFonts w:ascii="Helvetica" w:eastAsia="Times New Roman" w:hAnsi="Helvetica" w:cs="Times New Roman"/>
+          <w:bCs/>
+          <w:color w:val="333333"/>
+          <w:shd w:val="clear" w:color="auto" w:fill="FFE7AF"/>
+        </w:rPr>
+        <w:t>). Retrieved December 05, 2016, from https://www.playstation.com/en-us/develop/</w:t>
+      </w:r>
+    </w:p>
+    <w:p>
+      <w:pPr>
+        <w:rPr>
+          <w:rFonts w:ascii="Helvetica" w:hAnsi="Helvetica"/>
+        </w:rPr>
+      </w:pPr>
+    </w:p>
+    <w:p>
+      <w:pPr>
+        <w:rPr>
+          <w:rFonts w:ascii="Helvetica" w:eastAsia="Times New Roman" w:hAnsi="Helvetica" w:cs="Times New Roman"/>
+          <w:sz w:val="20"/>
+          <w:szCs w:val="20"/>
+        </w:rPr>
+      </w:pPr>
+      <w:r>
+        <w:rPr>
+          <w:rFonts w:ascii="Helvetica" w:eastAsia="Times New Roman" w:hAnsi="Helvetica" w:cs="Times New Roman"/>
+          <w:bCs/>
+          <w:color w:val="333333"/>
+          <w:shd w:val="clear" w:color="auto" w:fill="FFE7AF"/>
+        </w:rPr>
+        <w:t>Game Submissions. (</w:t>
+      </w:r>
+      <w:proofErr w:type="spellStart"/>
+      <w:proofErr w:type="gramStart"/>
+      <w:r>
+        <w:rPr>
+          <w:rFonts w:ascii="Helvetica" w:eastAsia="Times New Roman" w:hAnsi="Helvetica" w:cs="Times New Roman"/>
+          <w:bCs/>
+          <w:color w:val="333333"/>
+          <w:shd w:val="clear" w:color="auto" w:fill="FFE7AF"/>
+        </w:rPr>
+        <w:t>n</w:t>
+      </w:r>
+      <w:proofErr w:type="gramEnd"/>
+      <w:r>
+        <w:rPr>
+          <w:rFonts w:ascii="Helvetica" w:eastAsia="Times New Roman" w:hAnsi="Helvetica" w:cs="Times New Roman"/>
+          <w:bCs/>
+          <w:color w:val="333333"/>
+          <w:shd w:val="clear" w:color="auto" w:fill="FFE7AF"/>
+        </w:rPr>
+        <w:t>.d.</w:t>
+      </w:r>
+      <w:proofErr w:type="spellEnd"/>
+      <w:r>
+        <w:rPr>
+          <w:rFonts w:ascii="Helvetica" w:eastAsia="Times New Roman" w:hAnsi="Helvetica" w:cs="Times New Roman"/>
+          <w:bCs/>
+          <w:color w:val="333333"/>
+          <w:shd w:val="clear" w:color="auto" w:fill="FFE7AF"/>
+        </w:rPr>
+        <w:t>). Retrieved December 06, 2016, from http://www.indiecade.com/east2016</w:t>
+      </w:r>
+    </w:p>
+    <w:p>
+      <w:pPr>
+        <w:rPr>
+          <w:rFonts w:ascii="Helvetica" w:hAnsi="Helvetica"/>
+        </w:rPr>
+      </w:pPr>
+    </w:p>
+    <w:p>
+      <w:pPr>
+        <w:rPr>
+          <w:rFonts w:ascii="Helvetica" w:eastAsia="Times New Roman" w:hAnsi="Helvetica" w:cs="Times New Roman"/>
+          <w:sz w:val="20"/>
+          <w:szCs w:val="20"/>
+        </w:rPr>
+      </w:pPr>
+      <w:r>
+        <w:rPr>
+          <w:rFonts w:ascii="Helvetica" w:eastAsia="Times New Roman" w:hAnsi="Helvetica" w:cs="Times New Roman"/>
+          <w:bCs/>
+          <w:color w:val="333333"/>
+          <w:shd w:val="clear" w:color="auto" w:fill="FFE7AF"/>
+        </w:rPr>
+        <w:t>Submit Your Game. (</w:t>
+      </w:r>
+      <w:proofErr w:type="spellStart"/>
+      <w:proofErr w:type="gramStart"/>
+      <w:r>
+        <w:rPr>
+          <w:rFonts w:ascii="Helvetica" w:eastAsia="Times New Roman" w:hAnsi="Helvetica" w:cs="Times New Roman"/>
+          <w:bCs/>
+          <w:color w:val="333333"/>
+          <w:shd w:val="clear" w:color="auto" w:fill="FFE7AF"/>
+        </w:rPr>
+        <w:t>n</w:t>
+      </w:r>
+      <w:proofErr w:type="gramEnd"/>
+      <w:r>
+        <w:rPr>
+          <w:rFonts w:ascii="Helvetica" w:eastAsia="Times New Roman" w:hAnsi="Helvetica" w:cs="Times New Roman"/>
+          <w:bCs/>
+          <w:color w:val="333333"/>
+          <w:shd w:val="clear" w:color="auto" w:fill="FFE7AF"/>
+        </w:rPr>
+        <w:t>.d.</w:t>
+      </w:r>
+      <w:proofErr w:type="spellEnd"/>
+      <w:r>
+        <w:rPr>
+          <w:rFonts w:ascii="Helvetica" w:eastAsia="Times New Roman" w:hAnsi="Helvetica" w:cs="Times New Roman"/>
+          <w:bCs/>
+          <w:color w:val="333333"/>
+          <w:shd w:val="clear" w:color="auto" w:fill="FFE7AF"/>
+        </w:rPr>
+        <w:t>). Retrieved December 07, 2016, from http://www.igf.com/submit-your-game</w:t>
       </w:r>
     </w:p>
     <w:p>

</xml_diff>